<commit_message>
Add ms project_plan, Alessandro Lessons Learnt, Customer acceptance form, Risk Log, Cost Overview
</commit_message>
<xml_diff>
--- a/Evidence/Closure/Alessandro_Ferro_Lessons_Learnt_Report.docx
+++ b/Evidence/Closure/Alessandro_Ferro_Lessons_Learnt_Report.docx
@@ -92,8 +92,17 @@
                 <w:rFonts w:ascii="Arial" w:hAnsi="Arial"/>
                 <w:sz w:val="20"/>
               </w:rPr>
-              <w:t>Alessandro Ferro – Team_NAG</w:t>
-            </w:r>
+              <w:t xml:space="preserve">Alessandro Ferro – </w:t>
+            </w:r>
+            <w:proofErr w:type="spellStart"/>
+            <w:r>
+              <w:rPr>
+                <w:rFonts w:ascii="Arial" w:hAnsi="Arial"/>
+                <w:sz w:val="20"/>
+              </w:rPr>
+              <w:t>Team_NAG</w:t>
+            </w:r>
+            <w:proofErr w:type="spellEnd"/>
           </w:p>
           <w:p>
             <w:pPr>
@@ -110,7 +119,37 @@
                 <w:rFonts w:ascii="Arial" w:hAnsi="Arial"/>
                 <w:sz w:val="20"/>
               </w:rPr>
-              <w:t xml:space="preserve">Version 1.0  Issued </w:t>
+              <w:t xml:space="preserve">Version </w:t>
+            </w:r>
+            <w:proofErr w:type="gramStart"/>
+            <w:r>
+              <w:rPr>
+                <w:rFonts w:ascii="Arial" w:hAnsi="Arial"/>
+                <w:sz w:val="20"/>
+              </w:rPr>
+              <w:t>1.</w:t>
+            </w:r>
+            <w:r>
+              <w:rPr>
+                <w:rFonts w:ascii="Arial" w:hAnsi="Arial"/>
+                <w:sz w:val="20"/>
+              </w:rPr>
+              <w:t>1</w:t>
+            </w:r>
+            <w:r>
+              <w:rPr>
+                <w:rFonts w:ascii="Arial" w:hAnsi="Arial"/>
+                <w:sz w:val="20"/>
+              </w:rPr>
+              <w:t xml:space="preserve">  Issued</w:t>
+            </w:r>
+            <w:proofErr w:type="gramEnd"/>
+            <w:r>
+              <w:rPr>
+                <w:rFonts w:ascii="Arial" w:hAnsi="Arial"/>
+                <w:sz w:val="20"/>
+              </w:rPr>
+              <w:t xml:space="preserve"> </w:t>
             </w:r>
             <w:r>
               <w:rPr>
@@ -139,7 +178,7 @@
                 <w:noProof/>
                 <w:sz w:val="20"/>
               </w:rPr>
-              <w:t>25 June 2019</w:t>
+              <w:t>26 June 2019</w:t>
             </w:r>
             <w:r>
               <w:rPr>
@@ -209,8 +248,16 @@
         <w:rPr>
           <w:lang w:val="fr-FR"/>
         </w:rPr>
-        <w:t>Project Description:</w:t>
-      </w:r>
+        <w:t xml:space="preserve">Project </w:t>
+      </w:r>
+      <w:proofErr w:type="gramStart"/>
+      <w:r>
+        <w:rPr>
+          <w:lang w:val="fr-FR"/>
+        </w:rPr>
+        <w:t>Description:</w:t>
+      </w:r>
+      <w:proofErr w:type="gramEnd"/>
     </w:p>
     <w:p>
       <w:pPr>
@@ -383,8 +430,6 @@
       <w:r>
         <w:t>Events Causing Deviations:</w:t>
       </w:r>
-      <w:bookmarkStart w:id="2" w:name="_GoBack"/>
-      <w:bookmarkEnd w:id="2"/>
     </w:p>
     <w:p>
       <w:pPr>
@@ -411,7 +456,28 @@
           <w:rFonts w:ascii="Arial" w:hAnsi="Arial"/>
           <w:sz w:val="20"/>
         </w:rPr>
-        <w:t>A change in the team structure when the work on the project was already started, caused the stakeholders to revisit the scope of the project. The addition of a new team member with a lot of field experience required an increase in the scope, including functionalities that weren’t considered in the original scope.</w:t>
+        <w:t>A change in the team structure when the work on the project was already started, caused the stakeholders to revisit the scope of the project. The addition of a new team member with a lot of field experience</w:t>
+      </w:r>
+      <w:r>
+        <w:rPr>
+          <w:rFonts w:ascii="Arial" w:hAnsi="Arial"/>
+          <w:sz w:val="20"/>
+        </w:rPr>
+        <w:t xml:space="preserve"> </w:t>
+      </w:r>
+      <w:r>
+        <w:rPr>
+          <w:rFonts w:ascii="Arial" w:hAnsi="Arial"/>
+          <w:sz w:val="20"/>
+        </w:rPr>
+        <w:t>meant that there could be</w:t>
+      </w:r>
+      <w:r>
+        <w:rPr>
+          <w:rFonts w:ascii="Arial" w:hAnsi="Arial"/>
+          <w:sz w:val="20"/>
+        </w:rPr>
+        <w:t xml:space="preserve"> an increase in the scope, including functionalities that weren’t considered in the original scope.</w:t>
       </w:r>
     </w:p>
     <w:p>
@@ -458,7 +524,7 @@
           <w:rFonts w:ascii="Arial" w:hAnsi="Arial"/>
           <w:sz w:val="20"/>
         </w:rPr>
-        <w:t>The project navigated placidly for the first months, with slow but steady progress. A sudden rise in the number of assignments and in the amount of work required to complete some of them, brought the project to an halt.</w:t>
+        <w:t>The project navigated placidly for the first months, with slow but steady progress. A sudden rise in the number of assignments and in the amount of work required to complete some of them, brought the project to a halt.</w:t>
       </w:r>
     </w:p>
     <w:p>
@@ -507,7 +573,23 @@
           <w:rFonts w:ascii="Arial" w:hAnsi="Arial"/>
           <w:sz w:val="20"/>
         </w:rPr>
-        <w:t>Were the technical methods and tools used the most appropriate for the project? Looking back would you make any changes?</w:t>
+        <w:t xml:space="preserve">Were the technical methods and tools </w:t>
+      </w:r>
+      <w:proofErr w:type="gramStart"/>
+      <w:r>
+        <w:rPr>
+          <w:rFonts w:ascii="Arial" w:hAnsi="Arial"/>
+          <w:sz w:val="20"/>
+        </w:rPr>
+        <w:t>used</w:t>
+      </w:r>
+      <w:proofErr w:type="gramEnd"/>
+      <w:r>
+        <w:rPr>
+          <w:rFonts w:ascii="Arial" w:hAnsi="Arial"/>
+          <w:sz w:val="20"/>
+        </w:rPr>
+        <w:t xml:space="preserve"> the most appropriate for the project? Looking back would you make any changes?</w:t>
       </w:r>
     </w:p>
     <w:p>
@@ -530,7 +612,21 @@
           <w:rFonts w:ascii="Arial" w:hAnsi="Arial"/>
           <w:sz w:val="20"/>
         </w:rPr>
-        <w:t>The introduction of Gonzalo in the team comported the adoption of Electron as the technology of choice for development.</w:t>
+        <w:t xml:space="preserve">The introduction of Gonzalo </w:t>
+      </w:r>
+      <w:r>
+        <w:rPr>
+          <w:rFonts w:ascii="Arial" w:hAnsi="Arial"/>
+          <w:sz w:val="20"/>
+        </w:rPr>
+        <w:t>to</w:t>
+      </w:r>
+      <w:r>
+        <w:rPr>
+          <w:rFonts w:ascii="Arial" w:hAnsi="Arial"/>
+          <w:sz w:val="20"/>
+        </w:rPr>
+        <w:t xml:space="preserve"> the team comported the adoption of Electron as the technology of choice for development.</w:t>
       </w:r>
     </w:p>
     <w:p>
@@ -545,7 +641,21 @@
           <w:rFonts w:ascii="Arial" w:hAnsi="Arial"/>
           <w:sz w:val="20"/>
         </w:rPr>
-        <w:t>Eletron has been a very flexible tool and allowed us to implement features quickly, to the point that the line between prototype and functional product became more and more blurred.</w:t>
+        <w:t>Ele</w:t>
+      </w:r>
+      <w:r>
+        <w:rPr>
+          <w:rFonts w:ascii="Arial" w:hAnsi="Arial"/>
+          <w:sz w:val="20"/>
+        </w:rPr>
+        <w:t>c</w:t>
+      </w:r>
+      <w:r>
+        <w:rPr>
+          <w:rFonts w:ascii="Arial" w:hAnsi="Arial"/>
+          <w:sz w:val="20"/>
+        </w:rPr>
+        <w:t>tron has been a very flexible tool and allowed us to implement features quickly, to the point that the line between prototype and functional product became more and more blurred.</w:t>
       </w:r>
     </w:p>
     <w:p>
@@ -560,7 +670,21 @@
           <w:rFonts w:ascii="Arial" w:hAnsi="Arial"/>
           <w:sz w:val="20"/>
         </w:rPr>
-        <w:t>The use of electron made prototyping and implementing features going along almost simultaneously.</w:t>
+        <w:t xml:space="preserve">The use of </w:t>
+      </w:r>
+      <w:r>
+        <w:rPr>
+          <w:rFonts w:ascii="Arial" w:hAnsi="Arial"/>
+          <w:sz w:val="20"/>
+        </w:rPr>
+        <w:t>E</w:t>
+      </w:r>
+      <w:r>
+        <w:rPr>
+          <w:rFonts w:ascii="Arial" w:hAnsi="Arial"/>
+          <w:sz w:val="20"/>
+        </w:rPr>
+        <w:t>lectron made prototyping and implementing features going along almost simultaneously.</w:t>
       </w:r>
     </w:p>
     <w:p>
@@ -575,7 +699,51 @@
           <w:rFonts w:ascii="Arial" w:hAnsi="Arial"/>
           <w:sz w:val="20"/>
         </w:rPr>
-        <w:t xml:space="preserve">I personally consider this speed and flexibility a big advantage and definetly something I’ll keep dear for my future endeavours. </w:t>
+        <w:t xml:space="preserve">I personally consider this speed and flexibility a big advantage and </w:t>
+      </w:r>
+      <w:proofErr w:type="gramStart"/>
+      <w:r>
+        <w:rPr>
+          <w:rFonts w:ascii="Arial" w:hAnsi="Arial"/>
+          <w:sz w:val="20"/>
+        </w:rPr>
+        <w:t>defin</w:t>
+      </w:r>
+      <w:r>
+        <w:rPr>
+          <w:rFonts w:ascii="Arial" w:hAnsi="Arial"/>
+          <w:sz w:val="20"/>
+        </w:rPr>
+        <w:t>i</w:t>
+      </w:r>
+      <w:r>
+        <w:rPr>
+          <w:rFonts w:ascii="Arial" w:hAnsi="Arial"/>
+          <w:sz w:val="20"/>
+        </w:rPr>
+        <w:t>t</w:t>
+      </w:r>
+      <w:r>
+        <w:rPr>
+          <w:rFonts w:ascii="Arial" w:hAnsi="Arial"/>
+          <w:sz w:val="20"/>
+        </w:rPr>
+        <w:t>e</w:t>
+      </w:r>
+      <w:r>
+        <w:rPr>
+          <w:rFonts w:ascii="Arial" w:hAnsi="Arial"/>
+          <w:sz w:val="20"/>
+        </w:rPr>
+        <w:t>ly something</w:t>
+      </w:r>
+      <w:proofErr w:type="gramEnd"/>
+      <w:r>
+        <w:rPr>
+          <w:rFonts w:ascii="Arial" w:hAnsi="Arial"/>
+          <w:sz w:val="20"/>
+        </w:rPr>
+        <w:t xml:space="preserve"> I’ll keep dear for my future endeavours. </w:t>
       </w:r>
     </w:p>
     <w:p>
@@ -604,7 +772,21 @@
           <w:rFonts w:ascii="Arial" w:hAnsi="Arial"/>
           <w:sz w:val="20"/>
         </w:rPr>
-        <w:t>product quickly outgrowned what it was supposed to be.</w:t>
+        <w:t>product quickly outgr</w:t>
+      </w:r>
+      <w:r>
+        <w:rPr>
+          <w:rFonts w:ascii="Arial" w:hAnsi="Arial"/>
+          <w:sz w:val="20"/>
+        </w:rPr>
+        <w:t>ew</w:t>
+      </w:r>
+      <w:r>
+        <w:rPr>
+          <w:rFonts w:ascii="Arial" w:hAnsi="Arial"/>
+          <w:sz w:val="20"/>
+        </w:rPr>
+        <w:t xml:space="preserve"> what it was supposed to be.</w:t>
       </w:r>
     </w:p>
     <w:p>
@@ -690,7 +872,21 @@
           <w:rFonts w:ascii="Arial" w:hAnsi="Arial" w:cs="Arial"/>
           <w:sz w:val="20"/>
         </w:rPr>
-        <w:t>In my opinion agile is</w:t>
+        <w:t xml:space="preserve">In my opinion </w:t>
+      </w:r>
+      <w:r>
+        <w:rPr>
+          <w:rFonts w:ascii="Arial" w:hAnsi="Arial" w:cs="Arial"/>
+          <w:sz w:val="20"/>
+        </w:rPr>
+        <w:t>A</w:t>
+      </w:r>
+      <w:r>
+        <w:rPr>
+          <w:rFonts w:ascii="Arial" w:hAnsi="Arial" w:cs="Arial"/>
+          <w:sz w:val="20"/>
+        </w:rPr>
+        <w:t>gile is</w:t>
       </w:r>
       <w:r>
         <w:rPr>
@@ -748,7 +944,58 @@
           <w:rFonts w:ascii="Arial" w:hAnsi="Arial" w:cs="Arial"/>
           <w:sz w:val="20"/>
         </w:rPr>
-        <w:t>In addition, the team should be able to work closely. If not phisically closely at least the amount of communication should be much more.</w:t>
+        <w:t>In addition, the team should be able to work closely. If not ph</w:t>
+      </w:r>
+      <w:r>
+        <w:rPr>
+          <w:rFonts w:ascii="Arial" w:hAnsi="Arial" w:cs="Arial"/>
+          <w:sz w:val="20"/>
+        </w:rPr>
+        <w:t>y</w:t>
+      </w:r>
+      <w:r>
+        <w:rPr>
+          <w:rFonts w:ascii="Arial" w:hAnsi="Arial" w:cs="Arial"/>
+          <w:sz w:val="20"/>
+        </w:rPr>
+        <w:t>sically closely</w:t>
+      </w:r>
+      <w:r>
+        <w:rPr>
+          <w:rFonts w:ascii="Arial" w:hAnsi="Arial" w:cs="Arial"/>
+          <w:sz w:val="20"/>
+        </w:rPr>
+        <w:t>,</w:t>
+      </w:r>
+      <w:r>
+        <w:rPr>
+          <w:rFonts w:ascii="Arial" w:hAnsi="Arial" w:cs="Arial"/>
+          <w:sz w:val="20"/>
+        </w:rPr>
+        <w:t xml:space="preserve"> at least the amount of communication should be </w:t>
+      </w:r>
+      <w:r>
+        <w:rPr>
+          <w:rFonts w:ascii="Arial" w:hAnsi="Arial" w:cs="Arial"/>
+          <w:sz w:val="20"/>
+        </w:rPr>
+        <w:t xml:space="preserve">enough to </w:t>
+      </w:r>
+      <w:proofErr w:type="spellStart"/>
+      <w:r>
+        <w:rPr>
+          <w:rFonts w:ascii="Arial" w:hAnsi="Arial" w:cs="Arial"/>
+          <w:sz w:val="20"/>
+        </w:rPr>
+        <w:t>evercome</w:t>
+      </w:r>
+      <w:proofErr w:type="spellEnd"/>
+      <w:r>
+        <w:rPr>
+          <w:rFonts w:ascii="Arial" w:hAnsi="Arial" w:cs="Arial"/>
+          <w:sz w:val="20"/>
+        </w:rPr>
+        <w:t xml:space="preserve"> distance.</w:t>
       </w:r>
     </w:p>
     <w:p>
@@ -798,7 +1045,7 @@
           <w:rFonts w:ascii="Arial" w:hAnsi="Arial" w:cs="Arial"/>
           <w:sz w:val="20"/>
         </w:rPr>
-        <w:t>lishment shared by the whole team, not the doomed faith of the short strawer.</w:t>
+        <w:t>lishment shared by the whole team, not the doomed faith of the short straw.</w:t>
       </w:r>
     </w:p>
     <w:p>
@@ -890,7 +1137,27 @@
           <w:color w:val="FF0000"/>
           <w:sz w:val="20"/>
         </w:rPr>
-        <w:t xml:space="preserve"> on a scale from 1 to 10, where one means ‘Non existent’ and ten means ‘Complete Devotion’</w:t>
+        <w:t xml:space="preserve"> on a scale from 1 to 10, where one means ‘</w:t>
+      </w:r>
+      <w:proofErr w:type="spellStart"/>
+      <w:proofErr w:type="gramStart"/>
+      <w:r>
+        <w:rPr>
+          <w:rFonts w:ascii="Arial" w:hAnsi="Arial" w:cs="Arial"/>
+          <w:color w:val="FF0000"/>
+          <w:sz w:val="20"/>
+        </w:rPr>
+        <w:t>Non existent</w:t>
+      </w:r>
+      <w:proofErr w:type="spellEnd"/>
+      <w:proofErr w:type="gramEnd"/>
+      <w:r>
+        <w:rPr>
+          <w:rFonts w:ascii="Arial" w:hAnsi="Arial" w:cs="Arial"/>
+          <w:color w:val="FF0000"/>
+          <w:sz w:val="20"/>
+        </w:rPr>
+        <w:t>’ and ten means ‘Complete Devotion’</w:t>
       </w:r>
       <w:r>
         <w:rPr>
@@ -921,7 +1188,21 @@
           <w:rFonts w:ascii="Arial" w:hAnsi="Arial" w:cs="Arial"/>
           <w:sz w:val="20"/>
         </w:rPr>
-        <w:t>The effort that the team put in the development of the SRV Project has been discontinuous during the semester.</w:t>
+        <w:t xml:space="preserve">The effort that the team put in the development of the SRV Project has been </w:t>
+      </w:r>
+      <w:r>
+        <w:rPr>
+          <w:rFonts w:ascii="Arial" w:hAnsi="Arial" w:cs="Arial"/>
+          <w:sz w:val="20"/>
+        </w:rPr>
+        <w:t>intermittent</w:t>
+      </w:r>
+      <w:r>
+        <w:rPr>
+          <w:rFonts w:ascii="Arial" w:hAnsi="Arial" w:cs="Arial"/>
+          <w:sz w:val="20"/>
+        </w:rPr>
+        <w:t xml:space="preserve"> during the semester.</w:t>
       </w:r>
     </w:p>
     <w:p>
@@ -1112,21 +1393,175 @@
           <w:rFonts w:ascii="Arial" w:hAnsi="Arial" w:cs="Arial"/>
           <w:sz w:val="20"/>
         </w:rPr>
-        <w:t xml:space="preserve">Once the requirements hav been officialised, the team started to familiarise with Electron and to produce code. In this phase the enthusiasm has been the higher and in a relatively short time we managed to produce a lot. Most of the required functionalities </w:t>
-      </w:r>
-      <w:r>
-        <w:rPr>
-          <w:rFonts w:ascii="Arial" w:hAnsi="Arial" w:cs="Arial"/>
-          <w:sz w:val="20"/>
-        </w:rPr>
-        <w:t>have ben implemented,</w:t>
-      </w:r>
-      <w:r>
-        <w:rPr>
-          <w:rFonts w:ascii="Arial" w:hAnsi="Arial" w:cs="Arial"/>
-          <w:sz w:val="20"/>
-        </w:rPr>
-        <w:t xml:space="preserve"> as well as some others that weren’t in scope.</w:t>
+        <w:t>Once the requirements ha</w:t>
+      </w:r>
+      <w:r>
+        <w:rPr>
+          <w:rFonts w:ascii="Arial" w:hAnsi="Arial" w:cs="Arial"/>
+          <w:sz w:val="20"/>
+        </w:rPr>
+        <w:t>d</w:t>
+      </w:r>
+      <w:r>
+        <w:rPr>
+          <w:rFonts w:ascii="Arial" w:hAnsi="Arial" w:cs="Arial"/>
+          <w:sz w:val="20"/>
+        </w:rPr>
+        <w:t xml:space="preserve"> been officialised, the team </w:t>
+      </w:r>
+      <w:r>
+        <w:rPr>
+          <w:rFonts w:ascii="Arial" w:hAnsi="Arial" w:cs="Arial"/>
+          <w:sz w:val="20"/>
+        </w:rPr>
+        <w:t>worked</w:t>
+      </w:r>
+      <w:r>
+        <w:rPr>
+          <w:rFonts w:ascii="Arial" w:hAnsi="Arial" w:cs="Arial"/>
+          <w:sz w:val="20"/>
+        </w:rPr>
+        <w:t xml:space="preserve"> </w:t>
+      </w:r>
+      <w:r>
+        <w:rPr>
+          <w:rFonts w:ascii="Arial" w:hAnsi="Arial" w:cs="Arial"/>
+          <w:sz w:val="20"/>
+        </w:rPr>
+        <w:t>on</w:t>
+      </w:r>
+      <w:r>
+        <w:rPr>
+          <w:rFonts w:ascii="Arial" w:hAnsi="Arial" w:cs="Arial"/>
+          <w:sz w:val="20"/>
+        </w:rPr>
+        <w:t xml:space="preserve"> familiaris</w:t>
+      </w:r>
+      <w:r>
+        <w:rPr>
+          <w:rFonts w:ascii="Arial" w:hAnsi="Arial" w:cs="Arial"/>
+          <w:sz w:val="20"/>
+        </w:rPr>
+        <w:t>ing themselves</w:t>
+      </w:r>
+      <w:r>
+        <w:rPr>
+          <w:rFonts w:ascii="Arial" w:hAnsi="Arial" w:cs="Arial"/>
+          <w:sz w:val="20"/>
+        </w:rPr>
+        <w:t xml:space="preserve"> with Electron</w:t>
+      </w:r>
+      <w:r>
+        <w:rPr>
+          <w:rFonts w:ascii="Arial" w:hAnsi="Arial" w:cs="Arial"/>
+          <w:sz w:val="20"/>
+        </w:rPr>
+        <w:t xml:space="preserve"> </w:t>
+      </w:r>
+      <w:r>
+        <w:rPr>
+          <w:rFonts w:ascii="Arial" w:hAnsi="Arial" w:cs="Arial"/>
+          <w:sz w:val="20"/>
+        </w:rPr>
+        <w:t xml:space="preserve">to produce </w:t>
+      </w:r>
+      <w:r>
+        <w:rPr>
+          <w:rFonts w:ascii="Arial" w:hAnsi="Arial" w:cs="Arial"/>
+          <w:sz w:val="20"/>
+        </w:rPr>
+        <w:t>a prototype</w:t>
+      </w:r>
+      <w:r>
+        <w:rPr>
+          <w:rFonts w:ascii="Arial" w:hAnsi="Arial" w:cs="Arial"/>
+          <w:sz w:val="20"/>
+        </w:rPr>
+        <w:t>. In this phase</w:t>
+      </w:r>
+      <w:r>
+        <w:rPr>
+          <w:rFonts w:ascii="Arial" w:hAnsi="Arial" w:cs="Arial"/>
+          <w:sz w:val="20"/>
+        </w:rPr>
+        <w:t>,</w:t>
+      </w:r>
+      <w:r>
+        <w:rPr>
+          <w:rFonts w:ascii="Arial" w:hAnsi="Arial" w:cs="Arial"/>
+          <w:sz w:val="20"/>
+        </w:rPr>
+        <w:t xml:space="preserve"> the enthusiasm </w:t>
+      </w:r>
+      <w:r>
+        <w:rPr>
+          <w:rFonts w:ascii="Arial" w:hAnsi="Arial" w:cs="Arial"/>
+          <w:sz w:val="20"/>
+        </w:rPr>
+        <w:t>was</w:t>
+      </w:r>
+      <w:r>
+        <w:rPr>
+          <w:rFonts w:ascii="Arial" w:hAnsi="Arial" w:cs="Arial"/>
+          <w:sz w:val="20"/>
+        </w:rPr>
+        <w:t xml:space="preserve"> higher and in a relatively short time we managed to produce a lot. Most of the required functionali</w:t>
+      </w:r>
+      <w:r>
+        <w:rPr>
+          <w:rFonts w:ascii="Arial" w:hAnsi="Arial" w:cs="Arial"/>
+          <w:sz w:val="20"/>
+        </w:rPr>
+        <w:t>ty</w:t>
+      </w:r>
+      <w:r>
+        <w:rPr>
+          <w:rFonts w:ascii="Arial" w:hAnsi="Arial" w:cs="Arial"/>
+          <w:sz w:val="20"/>
+        </w:rPr>
+        <w:t xml:space="preserve"> </w:t>
+      </w:r>
+      <w:r>
+        <w:rPr>
+          <w:rFonts w:ascii="Arial" w:hAnsi="Arial" w:cs="Arial"/>
+          <w:sz w:val="20"/>
+        </w:rPr>
+        <w:t>have b</w:t>
+      </w:r>
+      <w:r>
+        <w:rPr>
+          <w:rFonts w:ascii="Arial" w:hAnsi="Arial" w:cs="Arial"/>
+          <w:sz w:val="20"/>
+        </w:rPr>
+        <w:t>e</w:t>
+      </w:r>
+      <w:r>
+        <w:rPr>
+          <w:rFonts w:ascii="Arial" w:hAnsi="Arial" w:cs="Arial"/>
+          <w:sz w:val="20"/>
+        </w:rPr>
+        <w:t>en implemented,</w:t>
+      </w:r>
+      <w:r>
+        <w:rPr>
+          <w:rFonts w:ascii="Arial" w:hAnsi="Arial" w:cs="Arial"/>
+          <w:sz w:val="20"/>
+        </w:rPr>
+        <w:t xml:space="preserve"> as well as some </w:t>
+      </w:r>
+      <w:r>
+        <w:rPr>
+          <w:rFonts w:ascii="Arial" w:hAnsi="Arial" w:cs="Arial"/>
+          <w:sz w:val="20"/>
+        </w:rPr>
+        <w:t>functions</w:t>
+      </w:r>
+      <w:r>
+        <w:rPr>
+          <w:rFonts w:ascii="Arial" w:hAnsi="Arial" w:cs="Arial"/>
+          <w:sz w:val="20"/>
+        </w:rPr>
+        <w:t xml:space="preserve"> that weren’t in scope.</w:t>
       </w:r>
     </w:p>
     <w:p>
@@ -1146,7 +1581,21 @@
           <w:rFonts w:ascii="Arial" w:hAnsi="Arial" w:cs="Arial"/>
           <w:sz w:val="20"/>
         </w:rPr>
-        <w:t>Poducts of this stage: Prototype, SRV (Incomplete)</w:t>
+        <w:t>P</w:t>
+      </w:r>
+      <w:r>
+        <w:rPr>
+          <w:rFonts w:ascii="Arial" w:hAnsi="Arial" w:cs="Arial"/>
+          <w:sz w:val="20"/>
+        </w:rPr>
+        <w:t>r</w:t>
+      </w:r>
+      <w:r>
+        <w:rPr>
+          <w:rFonts w:ascii="Arial" w:hAnsi="Arial" w:cs="Arial"/>
+          <w:sz w:val="20"/>
+        </w:rPr>
+        <w:t>oducts of this stage: Prototype, SRV (Incomplete)</w:t>
       </w:r>
       <w:r>
         <w:rPr>
@@ -1196,14 +1645,56 @@
           <w:rFonts w:ascii="Arial" w:hAnsi="Arial" w:cs="Arial"/>
           <w:sz w:val="20"/>
         </w:rPr>
-        <w:t xml:space="preserve">When the end of the semester approached, other subjects assignments and tests took over and the effort the Team put in the development of the SRV dropped badly. </w:t>
-      </w:r>
-      <w:r>
-        <w:rPr>
-          <w:rFonts w:ascii="Arial" w:hAnsi="Arial" w:cs="Arial"/>
-          <w:sz w:val="20"/>
-        </w:rPr>
-        <w:t>The product is still incomplete and the remaining documentation is put together without enthusiasm.</w:t>
+        <w:t>When the end of the semester approached, other subjects</w:t>
+      </w:r>
+      <w:r>
+        <w:rPr>
+          <w:rFonts w:ascii="Arial" w:hAnsi="Arial" w:cs="Arial"/>
+          <w:sz w:val="20"/>
+        </w:rPr>
+        <w:t>’</w:t>
+      </w:r>
+      <w:r>
+        <w:rPr>
+          <w:rFonts w:ascii="Arial" w:hAnsi="Arial" w:cs="Arial"/>
+          <w:sz w:val="20"/>
+        </w:rPr>
+        <w:t xml:space="preserve"> assignments and tests took over and the effort the Team put in the development of the SRV dropped badly. </w:t>
+      </w:r>
+      <w:r>
+        <w:rPr>
+          <w:rFonts w:ascii="Arial" w:hAnsi="Arial" w:cs="Arial"/>
+          <w:sz w:val="20"/>
+        </w:rPr>
+        <w:t>The product is still incomplete</w:t>
+      </w:r>
+      <w:r>
+        <w:rPr>
+          <w:rFonts w:ascii="Arial" w:hAnsi="Arial" w:cs="Arial"/>
+          <w:sz w:val="20"/>
+        </w:rPr>
+        <w:t>,</w:t>
+      </w:r>
+      <w:r>
+        <w:rPr>
+          <w:rFonts w:ascii="Arial" w:hAnsi="Arial" w:cs="Arial"/>
+          <w:sz w:val="20"/>
+        </w:rPr>
+        <w:t xml:space="preserve"> and the remaining documentation </w:t>
+      </w:r>
+      <w:r>
+        <w:rPr>
+          <w:rFonts w:ascii="Arial" w:hAnsi="Arial" w:cs="Arial"/>
+          <w:sz w:val="20"/>
+        </w:rPr>
+        <w:t>has been</w:t>
+      </w:r>
+      <w:r>
+        <w:rPr>
+          <w:rFonts w:ascii="Arial" w:hAnsi="Arial" w:cs="Arial"/>
+          <w:sz w:val="20"/>
+        </w:rPr>
+        <w:t xml:space="preserve"> put together without enthusiasm.</w:t>
       </w:r>
     </w:p>
     <w:p>
@@ -1258,14 +1749,21 @@
           <w:rFonts w:ascii="Arial" w:hAnsi="Arial" w:cs="Arial"/>
           <w:sz w:val="20"/>
         </w:rPr>
-        <w:t>Risks,</w:t>
-      </w:r>
-      <w:r>
-        <w:rPr>
-          <w:rFonts w:ascii="Arial" w:hAnsi="Arial" w:cs="Arial"/>
-          <w:sz w:val="20"/>
-        </w:rPr>
-        <w:t xml:space="preserve"> Support Testing.</w:t>
+        <w:t>Risks, Support</w:t>
+      </w:r>
+      <w:r>
+        <w:rPr>
+          <w:rFonts w:ascii="Arial" w:hAnsi="Arial" w:cs="Arial"/>
+          <w:sz w:val="20"/>
+        </w:rPr>
+        <w:t>,</w:t>
+      </w:r>
+      <w:r>
+        <w:rPr>
+          <w:rFonts w:ascii="Arial" w:hAnsi="Arial" w:cs="Arial"/>
+          <w:sz w:val="20"/>
+        </w:rPr>
+        <w:t xml:space="preserve"> Testing.</w:t>
       </w:r>
     </w:p>
     <w:p>
@@ -1585,6 +2083,13 @@
                 <w:rFonts w:ascii="Arial" w:hAnsi="Arial"/>
                 <w:sz w:val="20"/>
               </w:rPr>
+              <w:t>25/06/2019</w:t>
+            </w:r>
+            <w:r>
+              <w:rPr>
+                <w:rFonts w:ascii="Arial" w:hAnsi="Arial"/>
+                <w:sz w:val="20"/>
+              </w:rPr>
               <w:t xml:space="preserve"> </w:t>
             </w:r>
           </w:p>
@@ -1842,6 +2347,13 @@
                 <w:sz w:val="20"/>
               </w:rPr>
             </w:pPr>
+            <w:r>
+              <w:rPr>
+                <w:rFonts w:ascii="Arial" w:hAnsi="Arial"/>
+                <w:sz w:val="20"/>
+              </w:rPr>
+              <w:t>25/06/2019</w:t>
+            </w:r>
           </w:p>
         </w:tc>
         <w:tc>
@@ -2011,7 +2523,21 @@
                 <w:rFonts w:ascii="Arial" w:hAnsi="Arial"/>
                 <w:sz w:val="20"/>
               </w:rPr>
-              <w:t>It happened that the sposor wasn’t readily available in a coup</w:t>
+              <w:t>It happened that the spo</w:t>
+            </w:r>
+            <w:r>
+              <w:rPr>
+                <w:rFonts w:ascii="Arial" w:hAnsi="Arial"/>
+                <w:sz w:val="20"/>
+              </w:rPr>
+              <w:t>n</w:t>
+            </w:r>
+            <w:r>
+              <w:rPr>
+                <w:rFonts w:ascii="Arial" w:hAnsi="Arial"/>
+                <w:sz w:val="20"/>
+              </w:rPr>
+              <w:t>sor wasn’t readily available in a coup</w:t>
             </w:r>
             <w:r>
               <w:rPr>
@@ -2039,7 +2565,21 @@
                 <w:rFonts w:ascii="Arial" w:hAnsi="Arial"/>
                 <w:sz w:val="20"/>
               </w:rPr>
-              <w:t>. As a result the work on the project stopped completely.</w:t>
+              <w:t>. As a result</w:t>
+            </w:r>
+            <w:r>
+              <w:rPr>
+                <w:rFonts w:ascii="Arial" w:hAnsi="Arial"/>
+                <w:sz w:val="20"/>
+              </w:rPr>
+              <w:t>,</w:t>
+            </w:r>
+            <w:r>
+              <w:rPr>
+                <w:rFonts w:ascii="Arial" w:hAnsi="Arial"/>
+                <w:sz w:val="20"/>
+              </w:rPr>
+              <w:t xml:space="preserve"> the work on the project stopped completely.</w:t>
             </w:r>
           </w:p>
         </w:tc>
@@ -2066,7 +2606,21 @@
                 <w:rFonts w:ascii="Arial" w:hAnsi="Arial"/>
                 <w:sz w:val="20"/>
               </w:rPr>
-              <w:t>If major steps in the development are in the limbo due to the lack of external input, the team should keep working on other tasks that are not necesserily dependant on the that one.</w:t>
+              <w:t>If major steps in the development are in the limbo due to the lack of external input, the team should keep working on other tasks that are not necess</w:t>
+            </w:r>
+            <w:r>
+              <w:rPr>
+                <w:rFonts w:ascii="Arial" w:hAnsi="Arial"/>
+                <w:sz w:val="20"/>
+              </w:rPr>
+              <w:t>a</w:t>
+            </w:r>
+            <w:r>
+              <w:rPr>
+                <w:rFonts w:ascii="Arial" w:hAnsi="Arial"/>
+                <w:sz w:val="20"/>
+              </w:rPr>
+              <w:t>rily dependant on the that one.</w:t>
             </w:r>
           </w:p>
         </w:tc>
@@ -2089,6 +2643,13 @@
                 <w:sz w:val="20"/>
               </w:rPr>
             </w:pPr>
+            <w:r>
+              <w:rPr>
+                <w:rFonts w:ascii="Arial" w:hAnsi="Arial"/>
+                <w:sz w:val="20"/>
+              </w:rPr>
+              <w:t>25/06/2019</w:t>
+            </w:r>
           </w:p>
         </w:tc>
         <w:tc>
@@ -2268,36 +2829,50 @@
                 <w:rFonts w:ascii="Arial" w:hAnsi="Arial"/>
                 <w:sz w:val="20"/>
               </w:rPr>
-              <w:t>Being the technical weak link of the team gave me the opportunity to up my technical skills and I found in my team mates extremely helpful people that never esitated to take the time to explain me what I didn’t know.</w:t>
-            </w:r>
-          </w:p>
-          <w:p>
-            <w:pPr>
-              <w:rPr>
-                <w:rFonts w:ascii="Arial" w:hAnsi="Arial"/>
-                <w:sz w:val="20"/>
-              </w:rPr>
-            </w:pPr>
-            <w:r>
-              <w:rPr>
-                <w:rFonts w:ascii="Arial" w:hAnsi="Arial"/>
-                <w:sz w:val="20"/>
-              </w:rPr>
-              <w:t>At the same time I couldn’t help but feel that the project aim was out of my reach and</w:t>
-            </w:r>
-            <w:r>
-              <w:rPr>
-                <w:rFonts w:ascii="Arial" w:hAnsi="Arial"/>
-                <w:sz w:val="20"/>
-              </w:rPr>
-              <w:t xml:space="preserve"> of</w:t>
-            </w:r>
-            <w:r>
-              <w:rPr>
-                <w:rFonts w:ascii="Arial" w:hAnsi="Arial"/>
-                <w:sz w:val="20"/>
-              </w:rPr>
-              <w:t xml:space="preserve"> my control.</w:t>
+              <w:t xml:space="preserve">Being the technical weak link of the team gave me the opportunity to up my technical skills and I found in my team mates extremely helpful people that never </w:t>
+            </w:r>
+            <w:r>
+              <w:rPr>
+                <w:rFonts w:ascii="Arial" w:hAnsi="Arial"/>
+                <w:sz w:val="20"/>
+              </w:rPr>
+              <w:t>h</w:t>
+            </w:r>
+            <w:r>
+              <w:rPr>
+                <w:rFonts w:ascii="Arial" w:hAnsi="Arial"/>
+                <w:sz w:val="20"/>
+              </w:rPr>
+              <w:t>esitated to take the time to explain me what I didn’t know.</w:t>
+            </w:r>
+          </w:p>
+          <w:p>
+            <w:pPr>
+              <w:rPr>
+                <w:rFonts w:ascii="Arial" w:hAnsi="Arial"/>
+                <w:sz w:val="20"/>
+              </w:rPr>
+            </w:pPr>
+            <w:r>
+              <w:rPr>
+                <w:rFonts w:ascii="Arial" w:hAnsi="Arial"/>
+                <w:sz w:val="20"/>
+              </w:rPr>
+              <w:t>At the same time</w:t>
+            </w:r>
+            <w:r>
+              <w:rPr>
+                <w:rFonts w:ascii="Arial" w:hAnsi="Arial"/>
+                <w:sz w:val="20"/>
+              </w:rPr>
+              <w:t>,</w:t>
+            </w:r>
+            <w:r>
+              <w:rPr>
+                <w:rFonts w:ascii="Arial" w:hAnsi="Arial"/>
+                <w:sz w:val="20"/>
+              </w:rPr>
+              <w:t xml:space="preserve"> I couldn’t help but feel that the project aim was out of my reach and of my control.</w:t>
             </w:r>
           </w:p>
           <w:p>
@@ -2339,7 +2914,21 @@
                 <w:rFonts w:ascii="Arial" w:hAnsi="Arial"/>
                 <w:sz w:val="20"/>
               </w:rPr>
-              <w:t xml:space="preserve">An experienced team meber willing to share his/her knowledge is </w:t>
+              <w:t>An experienced team me</w:t>
+            </w:r>
+            <w:r>
+              <w:rPr>
+                <w:rFonts w:ascii="Arial" w:hAnsi="Arial"/>
+                <w:sz w:val="20"/>
+              </w:rPr>
+              <w:t>m</w:t>
+            </w:r>
+            <w:r>
+              <w:rPr>
+                <w:rFonts w:ascii="Arial" w:hAnsi="Arial"/>
+                <w:sz w:val="20"/>
+              </w:rPr>
+              <w:t xml:space="preserve">ber willing to share his/her knowledge is </w:t>
             </w:r>
             <w:r>
               <w:rPr>
@@ -2393,6 +2982,13 @@
                 <w:sz w:val="20"/>
               </w:rPr>
             </w:pPr>
+            <w:r>
+              <w:rPr>
+                <w:rFonts w:ascii="Arial" w:hAnsi="Arial"/>
+                <w:sz w:val="20"/>
+              </w:rPr>
+              <w:t>25/06/2019</w:t>
+            </w:r>
           </w:p>
         </w:tc>
         <w:tc>
@@ -2570,7 +3166,7 @@
                 <w:rFonts w:ascii="Arial" w:hAnsi="Arial"/>
                 <w:sz w:val="20"/>
               </w:rPr>
-              <w:t>f the SRV project (read: assignement</w:t>
+              <w:t>f the SRV project (read: assignment</w:t>
             </w:r>
             <w:r>
               <w:rPr>
@@ -2584,29 +3180,36 @@
                 <w:rFonts w:ascii="Arial" w:hAnsi="Arial"/>
                 <w:sz w:val="20"/>
               </w:rPr>
-              <w:t xml:space="preserve">) became overwhelming, </w:t>
-            </w:r>
-            <w:r>
-              <w:rPr>
-                <w:rFonts w:ascii="Arial" w:hAnsi="Arial"/>
-                <w:sz w:val="20"/>
-              </w:rPr>
-              <w:t>the focus shifted from the project.</w:t>
-            </w:r>
-          </w:p>
-          <w:p>
-            <w:pPr>
-              <w:rPr>
-                <w:rFonts w:ascii="Arial" w:hAnsi="Arial"/>
-                <w:sz w:val="20"/>
-              </w:rPr>
-            </w:pPr>
-            <w:r>
-              <w:rPr>
-                <w:rFonts w:ascii="Arial" w:hAnsi="Arial"/>
-                <w:sz w:val="20"/>
-              </w:rPr>
-              <w:t>This can happen at any time and for any reason and has to be expected.</w:t>
+              <w:t>) became overwhelming, the focus shifted from the project.</w:t>
+            </w:r>
+          </w:p>
+          <w:p>
+            <w:pPr>
+              <w:rPr>
+                <w:rFonts w:ascii="Arial" w:hAnsi="Arial"/>
+                <w:sz w:val="20"/>
+              </w:rPr>
+            </w:pPr>
+            <w:r>
+              <w:rPr>
+                <w:rFonts w:ascii="Arial" w:hAnsi="Arial"/>
+                <w:sz w:val="20"/>
+              </w:rPr>
+              <w:t xml:space="preserve">This can happen at any time and for any reason and </w:t>
+            </w:r>
+            <w:r>
+              <w:rPr>
+                <w:rFonts w:ascii="Arial" w:hAnsi="Arial"/>
+                <w:sz w:val="20"/>
+              </w:rPr>
+              <w:t>must</w:t>
+            </w:r>
+            <w:r>
+              <w:rPr>
+                <w:rFonts w:ascii="Arial" w:hAnsi="Arial"/>
+                <w:sz w:val="20"/>
+              </w:rPr>
+              <w:t xml:space="preserve"> be expected.</w:t>
             </w:r>
           </w:p>
         </w:tc>
@@ -2633,21 +3236,7 @@
                 <w:rFonts w:ascii="Arial" w:hAnsi="Arial"/>
                 <w:sz w:val="20"/>
               </w:rPr>
-              <w:t>A minimum commitment that anyone can grant to</w:t>
-            </w:r>
-            <w:r>
-              <w:rPr>
-                <w:rFonts w:ascii="Arial" w:hAnsi="Arial"/>
-                <w:sz w:val="20"/>
-              </w:rPr>
-              <w:t xml:space="preserve"> the</w:t>
-            </w:r>
-            <w:r>
-              <w:rPr>
-                <w:rFonts w:ascii="Arial" w:hAnsi="Arial"/>
-                <w:sz w:val="20"/>
-              </w:rPr>
-              <w:t xml:space="preserve"> project (save for </w:t>
+              <w:t xml:space="preserve">A minimum commitment that anyone can grant to the project (save for </w:t>
             </w:r>
             <w:r>
               <w:rPr>
@@ -2662,28 +3251,51 @@
                 <w:rFonts w:ascii="Arial" w:hAnsi="Arial"/>
                 <w:sz w:val="20"/>
               </w:rPr>
-              <w:t xml:space="preserve"> impediment) should be establishe</w:t>
-            </w:r>
-            <w:r>
-              <w:rPr>
-                <w:rFonts w:ascii="Arial" w:hAnsi="Arial"/>
-                <w:sz w:val="20"/>
-              </w:rPr>
-              <w:t>d, and starting from that</w:t>
-            </w:r>
-            <w:r>
-              <w:rPr>
-                <w:rFonts w:ascii="Arial" w:hAnsi="Arial"/>
-                <w:sz w:val="20"/>
-              </w:rPr>
-              <w:t xml:space="preserve"> a schedule should be developed so that no matter what, every week for at least that amount of time, the team get together and </w:t>
-            </w:r>
-            <w:r>
-              <w:rPr>
-                <w:rFonts w:ascii="Arial" w:hAnsi="Arial"/>
-                <w:sz w:val="20"/>
-              </w:rPr>
-              <w:t>work gets done.</w:t>
+              <w:t xml:space="preserve"> impediment) should be established</w:t>
+            </w:r>
+            <w:r>
+              <w:rPr>
+                <w:rFonts w:ascii="Arial" w:hAnsi="Arial"/>
+                <w:sz w:val="20"/>
+              </w:rPr>
+              <w:t>. S</w:t>
+            </w:r>
+            <w:r>
+              <w:rPr>
+                <w:rFonts w:ascii="Arial" w:hAnsi="Arial"/>
+                <w:sz w:val="20"/>
+              </w:rPr>
+              <w:t>tarting from that</w:t>
+            </w:r>
+            <w:r>
+              <w:rPr>
+                <w:rFonts w:ascii="Arial" w:hAnsi="Arial"/>
+                <w:sz w:val="20"/>
+              </w:rPr>
+              <w:t>,</w:t>
+            </w:r>
+            <w:r>
+              <w:rPr>
+                <w:rFonts w:ascii="Arial" w:hAnsi="Arial"/>
+                <w:sz w:val="20"/>
+              </w:rPr>
+              <w:t xml:space="preserve"> a schedule should be developed so that no matter what, every week for at least that amount of time, the team get </w:t>
+            </w:r>
+            <w:proofErr w:type="gramStart"/>
+            <w:r>
+              <w:rPr>
+                <w:rFonts w:ascii="Arial" w:hAnsi="Arial"/>
+                <w:sz w:val="20"/>
+              </w:rPr>
+              <w:t>together</w:t>
+            </w:r>
+            <w:proofErr w:type="gramEnd"/>
+            <w:r>
+              <w:rPr>
+                <w:rFonts w:ascii="Arial" w:hAnsi="Arial"/>
+                <w:sz w:val="20"/>
+              </w:rPr>
+              <w:t xml:space="preserve"> and work gets done.</w:t>
             </w:r>
           </w:p>
         </w:tc>
@@ -2706,6 +3318,13 @@
                 <w:sz w:val="20"/>
               </w:rPr>
             </w:pPr>
+            <w:r>
+              <w:rPr>
+                <w:rFonts w:ascii="Arial" w:hAnsi="Arial"/>
+                <w:sz w:val="20"/>
+              </w:rPr>
+              <w:t>25/06/2019</w:t>
+            </w:r>
           </w:p>
         </w:tc>
         <w:tc>
@@ -2869,49 +3488,28 @@
                 <w:rFonts w:ascii="Arial" w:hAnsi="Arial"/>
                 <w:sz w:val="20"/>
               </w:rPr>
-              <w:t>SRV has been the first software development project I’ve been part of and despite I tried to keep a prudential approach, I ended up pushing m</w:t>
-            </w:r>
-            <w:r>
-              <w:rPr>
-                <w:rFonts w:ascii="Arial" w:hAnsi="Arial"/>
-                <w:sz w:val="20"/>
-              </w:rPr>
-              <w:t>y</w:t>
-            </w:r>
-            <w:r>
-              <w:rPr>
-                <w:rFonts w:ascii="Arial" w:hAnsi="Arial"/>
-                <w:sz w:val="20"/>
-              </w:rPr>
-              <w:t xml:space="preserve"> limits anyway. Pushing </w:t>
-            </w:r>
-            <w:r>
-              <w:rPr>
-                <w:rFonts w:ascii="Arial" w:hAnsi="Arial"/>
-                <w:sz w:val="20"/>
-              </w:rPr>
-              <w:t xml:space="preserve">the </w:t>
-            </w:r>
-            <w:r>
-              <w:rPr>
-                <w:rFonts w:ascii="Arial" w:hAnsi="Arial"/>
-                <w:sz w:val="20"/>
-              </w:rPr>
-              <w:t>limit</w:t>
-            </w:r>
-            <w:r>
-              <w:rPr>
-                <w:rFonts w:ascii="Arial" w:hAnsi="Arial"/>
-                <w:sz w:val="20"/>
-              </w:rPr>
-              <w:t>s</w:t>
-            </w:r>
-            <w:r>
-              <w:rPr>
-                <w:rFonts w:ascii="Arial" w:hAnsi="Arial"/>
-                <w:sz w:val="20"/>
-              </w:rPr>
-              <w:t xml:space="preserve"> is a good thing, but just when you actually know them.</w:t>
+              <w:t xml:space="preserve">SRV has been the first software development project I’ve been part of and despite I tried to keep a prudential approach, I ended up pushing my limits anyway. Pushing the limits is a good thing, but </w:t>
+            </w:r>
+            <w:r>
+              <w:rPr>
+                <w:rFonts w:ascii="Arial" w:hAnsi="Arial"/>
+                <w:sz w:val="20"/>
+              </w:rPr>
+              <w:t>only</w:t>
+            </w:r>
+            <w:r>
+              <w:rPr>
+                <w:rFonts w:ascii="Arial" w:hAnsi="Arial"/>
+                <w:sz w:val="20"/>
+              </w:rPr>
+              <w:t xml:space="preserve"> when you </w:t>
+            </w:r>
+            <w:r>
+              <w:rPr>
+                <w:rFonts w:ascii="Arial" w:hAnsi="Arial"/>
+                <w:sz w:val="20"/>
+              </w:rPr>
+              <w:t>have a good idea of what your limits are.</w:t>
             </w:r>
           </w:p>
           <w:p>
@@ -2945,7 +3543,7 @@
                 <w:rFonts w:ascii="Arial" w:hAnsi="Arial"/>
                 <w:sz w:val="20"/>
               </w:rPr>
-              <w:t xml:space="preserve">Learning one own limits is something that </w:t>
+              <w:t xml:space="preserve">Learning one own limit is something that </w:t>
             </w:r>
             <w:r>
               <w:rPr>
@@ -2990,6 +3588,13 @@
                 <w:sz w:val="20"/>
               </w:rPr>
             </w:pPr>
+            <w:r>
+              <w:rPr>
+                <w:rFonts w:ascii="Arial" w:hAnsi="Arial"/>
+                <w:sz w:val="20"/>
+              </w:rPr>
+              <w:t>25/06/2019</w:t>
+            </w:r>
           </w:p>
         </w:tc>
         <w:tc>
@@ -3154,37 +3759,104 @@
                 <w:rFonts w:ascii="Arial" w:hAnsi="Arial"/>
                 <w:sz w:val="20"/>
               </w:rPr>
-              <w:t>The team members had different time schedules, with very little free time to interact with each others outside of lessons hours.</w:t>
-            </w:r>
-          </w:p>
-          <w:p>
-            <w:pPr>
-              <w:rPr>
-                <w:rFonts w:ascii="Arial" w:hAnsi="Arial"/>
-                <w:sz w:val="20"/>
-              </w:rPr>
-            </w:pPr>
-            <w:r>
-              <w:rPr>
-                <w:rFonts w:ascii="Arial" w:hAnsi="Arial"/>
-                <w:sz w:val="20"/>
-              </w:rPr>
-              <w:t>Some collaboration happened via Email, some other through whatsapp and some with a team members acting as liason officer between the others.</w:t>
-            </w:r>
-          </w:p>
-          <w:p>
-            <w:pPr>
-              <w:rPr>
-                <w:rFonts w:ascii="Arial" w:hAnsi="Arial"/>
-                <w:sz w:val="20"/>
-              </w:rPr>
-            </w:pPr>
-            <w:r>
-              <w:rPr>
-                <w:rFonts w:ascii="Arial" w:hAnsi="Arial"/>
-                <w:sz w:val="20"/>
-              </w:rPr>
-              <w:t xml:space="preserve">The result was that in the few occasions we had to actually sit down all together and work on the project and its related deliverables, a big portion of the time </w:t>
+              <w:t>The team members had different time schedules, with very little free time to interact with each other outside of lessons hours.</w:t>
+            </w:r>
+          </w:p>
+          <w:p>
+            <w:pPr>
+              <w:rPr>
+                <w:rFonts w:ascii="Arial" w:hAnsi="Arial"/>
+                <w:sz w:val="20"/>
+              </w:rPr>
+            </w:pPr>
+            <w:r>
+              <w:rPr>
+                <w:rFonts w:ascii="Arial" w:hAnsi="Arial"/>
+                <w:sz w:val="20"/>
+              </w:rPr>
+              <w:t xml:space="preserve">Some collaboration happened via Email, some other through </w:t>
+            </w:r>
+            <w:proofErr w:type="spellStart"/>
+            <w:r>
+              <w:rPr>
+                <w:rFonts w:ascii="Arial" w:hAnsi="Arial"/>
+                <w:sz w:val="20"/>
+              </w:rPr>
+              <w:t>W</w:t>
+            </w:r>
+            <w:r>
+              <w:rPr>
+                <w:rFonts w:ascii="Arial" w:hAnsi="Arial"/>
+                <w:sz w:val="20"/>
+              </w:rPr>
+              <w:t>hatsapp</w:t>
+            </w:r>
+            <w:proofErr w:type="spellEnd"/>
+            <w:r>
+              <w:rPr>
+                <w:rFonts w:ascii="Arial" w:hAnsi="Arial"/>
+                <w:sz w:val="20"/>
+              </w:rPr>
+              <w:t xml:space="preserve"> and some with a </w:t>
+            </w:r>
+            <w:r>
+              <w:rPr>
+                <w:rFonts w:ascii="Arial" w:hAnsi="Arial"/>
+                <w:sz w:val="20"/>
+              </w:rPr>
+              <w:t>team member</w:t>
+            </w:r>
+            <w:bookmarkStart w:id="2" w:name="_GoBack"/>
+            <w:bookmarkEnd w:id="2"/>
+            <w:r>
+              <w:rPr>
+                <w:rFonts w:ascii="Arial" w:hAnsi="Arial"/>
+                <w:sz w:val="20"/>
+              </w:rPr>
+              <w:t xml:space="preserve"> acting as</w:t>
+            </w:r>
+            <w:r>
+              <w:rPr>
+                <w:rFonts w:ascii="Arial" w:hAnsi="Arial"/>
+                <w:sz w:val="20"/>
+              </w:rPr>
+              <w:t xml:space="preserve"> a</w:t>
+            </w:r>
+            <w:r>
+              <w:rPr>
+                <w:rFonts w:ascii="Arial" w:hAnsi="Arial"/>
+                <w:sz w:val="20"/>
+              </w:rPr>
+              <w:t xml:space="preserve"> lia</w:t>
+            </w:r>
+            <w:r>
+              <w:rPr>
+                <w:rFonts w:ascii="Arial" w:hAnsi="Arial"/>
+                <w:sz w:val="20"/>
+              </w:rPr>
+              <w:t>i</w:t>
+            </w:r>
+            <w:r>
+              <w:rPr>
+                <w:rFonts w:ascii="Arial" w:hAnsi="Arial"/>
+                <w:sz w:val="20"/>
+              </w:rPr>
+              <w:t>son officer between the others.</w:t>
+            </w:r>
+          </w:p>
+          <w:p>
+            <w:pPr>
+              <w:rPr>
+                <w:rFonts w:ascii="Arial" w:hAnsi="Arial"/>
+                <w:sz w:val="20"/>
+              </w:rPr>
+            </w:pPr>
+            <w:r>
+              <w:rPr>
+                <w:rFonts w:ascii="Arial" w:hAnsi="Arial"/>
+                <w:sz w:val="20"/>
+              </w:rPr>
+              <w:t xml:space="preserve">The result was that in the few occasions we had to sit down all together and work on the project and its related deliverables, a big portion of the time </w:t>
             </w:r>
             <w:r>
               <w:rPr>
@@ -3256,6 +3928,13 @@
                 <w:sz w:val="20"/>
               </w:rPr>
             </w:pPr>
+            <w:r>
+              <w:rPr>
+                <w:rFonts w:ascii="Arial" w:hAnsi="Arial"/>
+                <w:sz w:val="20"/>
+              </w:rPr>
+              <w:t>25/06/2019</w:t>
+            </w:r>
           </w:p>
         </w:tc>
         <w:tc>
@@ -3415,35 +4094,67 @@
                 <w:sz w:val="20"/>
               </w:rPr>
             </w:pPr>
-            <w:r>
-              <w:rPr>
-                <w:rFonts w:ascii="Arial" w:hAnsi="Arial"/>
-                <w:sz w:val="20"/>
-              </w:rPr>
-              <w:t>ITWorks leads could have been involved more. They have the exerience and the technical know-how to lend an help to the team.</w:t>
-            </w:r>
-          </w:p>
-          <w:p>
-            <w:pPr>
-              <w:spacing w:before="120" w:after="120"/>
-              <w:rPr>
-                <w:rFonts w:ascii="Arial" w:hAnsi="Arial"/>
-                <w:sz w:val="20"/>
-              </w:rPr>
-            </w:pPr>
-            <w:r>
-              <w:rPr>
-                <w:rFonts w:ascii="Arial" w:hAnsi="Arial"/>
-                <w:sz w:val="20"/>
-              </w:rPr>
-              <w:t xml:space="preserve">As </w:t>
-            </w:r>
-            <w:r>
-              <w:rPr>
-                <w:rFonts w:ascii="Arial" w:hAnsi="Arial"/>
-                <w:sz w:val="20"/>
-              </w:rPr>
-              <w:t>a first project, there is a lot that need to be learnt. Following in the steps of who has already been there and made it successfully multiple times is probably one of the most important lessons, but at the same time I consider it to be normal that someone at the very first experience needs to figure out alone how far he/she can reach. I think that the overall purpose of this class was to give us a safe playground where we could find it out by failing without heavy consequences.</w:t>
+            <w:proofErr w:type="spellStart"/>
+            <w:r>
+              <w:rPr>
+                <w:rFonts w:ascii="Arial" w:hAnsi="Arial"/>
+                <w:sz w:val="20"/>
+              </w:rPr>
+              <w:t>ITWorks</w:t>
+            </w:r>
+            <w:proofErr w:type="spellEnd"/>
+            <w:r>
+              <w:rPr>
+                <w:rFonts w:ascii="Arial" w:hAnsi="Arial"/>
+                <w:sz w:val="20"/>
+              </w:rPr>
+              <w:t xml:space="preserve"> leads could have been involved more. They have the ex</w:t>
+            </w:r>
+            <w:r>
+              <w:rPr>
+                <w:rFonts w:ascii="Arial" w:hAnsi="Arial"/>
+                <w:sz w:val="20"/>
+              </w:rPr>
+              <w:t>p</w:t>
+            </w:r>
+            <w:r>
+              <w:rPr>
+                <w:rFonts w:ascii="Arial" w:hAnsi="Arial"/>
+                <w:sz w:val="20"/>
+              </w:rPr>
+              <w:t xml:space="preserve">erience and the technical know-how to lend </w:t>
+            </w:r>
+            <w:proofErr w:type="gramStart"/>
+            <w:r>
+              <w:rPr>
+                <w:rFonts w:ascii="Arial" w:hAnsi="Arial"/>
+                <w:sz w:val="20"/>
+              </w:rPr>
+              <w:t>an</w:t>
+            </w:r>
+            <w:proofErr w:type="gramEnd"/>
+            <w:r>
+              <w:rPr>
+                <w:rFonts w:ascii="Arial" w:hAnsi="Arial"/>
+                <w:sz w:val="20"/>
+              </w:rPr>
+              <w:t xml:space="preserve"> help to the team.</w:t>
+            </w:r>
+          </w:p>
+          <w:p>
+            <w:pPr>
+              <w:spacing w:before="120" w:after="120"/>
+              <w:rPr>
+                <w:rFonts w:ascii="Arial" w:hAnsi="Arial"/>
+                <w:sz w:val="20"/>
+              </w:rPr>
+            </w:pPr>
+            <w:r>
+              <w:rPr>
+                <w:rFonts w:ascii="Arial" w:hAnsi="Arial"/>
+                <w:sz w:val="20"/>
+              </w:rPr>
+              <w:t>As a first project, there is a lot that need to be learnt. Following in the steps of who has already been there and made it successfully multiple times is probably one of the most important lessons, but at the same time I consider it to be normal that someone at the very first experience needs to figure out alone how far he/she can reach. I think that the overall purpose of this class was to give us a safe playground where we could find it out by failing without heavy consequences.</w:t>
             </w:r>
           </w:p>
         </w:tc>
@@ -3500,6 +4211,13 @@
                 <w:sz w:val="20"/>
               </w:rPr>
             </w:pPr>
+            <w:r>
+              <w:rPr>
+                <w:rFonts w:ascii="Arial" w:hAnsi="Arial"/>
+                <w:sz w:val="20"/>
+              </w:rPr>
+              <w:t>25/06/2019</w:t>
+            </w:r>
           </w:p>
         </w:tc>
         <w:tc>
@@ -3665,7 +4383,46 @@
                 <w:rFonts w:ascii="Arial" w:hAnsi="Arial"/>
                 <w:sz w:val="20"/>
               </w:rPr>
-              <w:t>Client involement needs to improve. If the interactions are few and apart from each others, even if the result of those interactions can be considered good, the project risks to become stagnant and none of the stakeholders feels involved anymore.</w:t>
+              <w:t>Client invol</w:t>
+            </w:r>
+            <w:r>
+              <w:rPr>
+                <w:rFonts w:ascii="Arial" w:hAnsi="Arial"/>
+                <w:sz w:val="20"/>
+              </w:rPr>
+              <w:t>v</w:t>
+            </w:r>
+            <w:r>
+              <w:rPr>
+                <w:rFonts w:ascii="Arial" w:hAnsi="Arial"/>
+                <w:sz w:val="20"/>
+              </w:rPr>
+              <w:t xml:space="preserve">ement needs to improve. If the interactions are few and apart from </w:t>
+            </w:r>
+            <w:proofErr w:type="spellStart"/>
+            <w:r>
+              <w:rPr>
+                <w:rFonts w:ascii="Arial" w:hAnsi="Arial"/>
+                <w:sz w:val="20"/>
+              </w:rPr>
+              <w:t xml:space="preserve">each </w:t>
+            </w:r>
+            <w:proofErr w:type="gramStart"/>
+            <w:r>
+              <w:rPr>
+                <w:rFonts w:ascii="Arial" w:hAnsi="Arial"/>
+                <w:sz w:val="20"/>
+              </w:rPr>
+              <w:t>others</w:t>
+            </w:r>
+            <w:proofErr w:type="spellEnd"/>
+            <w:proofErr w:type="gramEnd"/>
+            <w:r>
+              <w:rPr>
+                <w:rFonts w:ascii="Arial" w:hAnsi="Arial"/>
+                <w:sz w:val="20"/>
+              </w:rPr>
+              <w:t>, even if the result of those interactions can be considered good, the project risks to become stagnant and none of the stakeholders feels involved anymore.</w:t>
             </w:r>
           </w:p>
         </w:tc>
@@ -3706,7 +4463,21 @@
                 <w:rFonts w:ascii="Arial" w:hAnsi="Arial"/>
                 <w:sz w:val="20"/>
               </w:rPr>
-              <w:t xml:space="preserve">Developer feel invested in produce something to showcase and the interst of the client would be kept up by </w:t>
+              <w:t>Developer feel invested in produce something to showcase and the inter</w:t>
+            </w:r>
+            <w:r>
+              <w:rPr>
+                <w:rFonts w:ascii="Arial" w:hAnsi="Arial"/>
+                <w:sz w:val="20"/>
+              </w:rPr>
+              <w:t>e</w:t>
+            </w:r>
+            <w:r>
+              <w:rPr>
+                <w:rFonts w:ascii="Arial" w:hAnsi="Arial"/>
+                <w:sz w:val="20"/>
+              </w:rPr>
+              <w:t xml:space="preserve">st of the client would be kept up by </w:t>
             </w:r>
             <w:r>
               <w:rPr>
@@ -3743,6 +4514,13 @@
                 <w:sz w:val="20"/>
               </w:rPr>
             </w:pPr>
+            <w:r>
+              <w:rPr>
+                <w:rFonts w:ascii="Arial" w:hAnsi="Arial"/>
+                <w:sz w:val="20"/>
+              </w:rPr>
+              <w:t>25/06/2019</w:t>
+            </w:r>
           </w:p>
         </w:tc>
         <w:tc>
@@ -3907,7 +4685,7 @@
                 <w:rFonts w:ascii="Arial" w:hAnsi="Arial"/>
                 <w:sz w:val="20"/>
               </w:rPr>
-              <w:t>We’ve tried to be all over the place when it came to talk to other students, to gather new ideas and commpare our work.</w:t>
+              <w:t>We’ve tried to be all over the place when it came to talk to other students, to gather new ideas and compare our work.</w:t>
             </w:r>
           </w:p>
         </w:tc>
@@ -3933,7 +4711,21 @@
                 <w:rFonts w:ascii="Arial" w:hAnsi="Arial"/>
                 <w:sz w:val="20"/>
               </w:rPr>
-              <w:t>Keeping active and involved with peers. Participating in meet ups and  make sure that our presence is “felt” in the community.</w:t>
+              <w:t xml:space="preserve">Keeping active and involved with peers. Participating in meet ups </w:t>
+            </w:r>
+            <w:r>
+              <w:rPr>
+                <w:rFonts w:ascii="Arial" w:hAnsi="Arial"/>
+                <w:sz w:val="20"/>
+              </w:rPr>
+              <w:t>and make</w:t>
+            </w:r>
+            <w:r>
+              <w:rPr>
+                <w:rFonts w:ascii="Arial" w:hAnsi="Arial"/>
+                <w:sz w:val="20"/>
+              </w:rPr>
+              <w:t xml:space="preserve"> sure that our presence is “felt” in the community.</w:t>
             </w:r>
           </w:p>
         </w:tc>
@@ -3956,6 +4748,13 @@
                 <w:sz w:val="20"/>
               </w:rPr>
             </w:pPr>
+            <w:r>
+              <w:rPr>
+                <w:rFonts w:ascii="Arial" w:hAnsi="Arial"/>
+                <w:sz w:val="20"/>
+              </w:rPr>
+              <w:t>25/06/2019</w:t>
+            </w:r>
           </w:p>
         </w:tc>
         <w:tc>
@@ -4205,7 +5004,7 @@
                 <w:rFonts w:ascii="Arial" w:hAnsi="Arial"/>
                 <w:sz w:val="20"/>
               </w:rPr>
-              <w:t xml:space="preserve">We all stood by those points and our team went throughh the semester harmoniously. I would keep working </w:t>
+              <w:t xml:space="preserve">We all stood by those points and our team went through the semester harmoniously. I would keep working </w:t>
             </w:r>
             <w:r>
               <w:rPr>
@@ -4219,7 +5018,7 @@
                 <w:rFonts w:ascii="Arial" w:hAnsi="Arial"/>
                 <w:sz w:val="20"/>
               </w:rPr>
-              <w:t xml:space="preserve"> this team even outside of the</w:t>
+              <w:t xml:space="preserve"> this team even outside</w:t>
             </w:r>
             <w:r>
               <w:rPr>
@@ -4273,7 +5072,21 @@
                 <w:rFonts w:ascii="Arial" w:hAnsi="Arial"/>
                 <w:sz w:val="20"/>
               </w:rPr>
-              <w:t>Keep up communication between team members. Be it to compliment or to critic, to propose an idea or to vote aginst it, respectful and open communication is the spine of an healthy team.</w:t>
+              <w:t>Keep up communication between team members. Be it to compliment or to critic, to propose an idea or to vote ag</w:t>
+            </w:r>
+            <w:r>
+              <w:rPr>
+                <w:rFonts w:ascii="Arial" w:hAnsi="Arial"/>
+                <w:sz w:val="20"/>
+              </w:rPr>
+              <w:t>a</w:t>
+            </w:r>
+            <w:r>
+              <w:rPr>
+                <w:rFonts w:ascii="Arial" w:hAnsi="Arial"/>
+                <w:sz w:val="20"/>
+              </w:rPr>
+              <w:t>inst it, respectful and open communication is the spine of a healthy team.</w:t>
             </w:r>
           </w:p>
         </w:tc>
@@ -4296,6 +5109,13 @@
                 <w:sz w:val="20"/>
               </w:rPr>
             </w:pPr>
+            <w:r>
+              <w:rPr>
+                <w:rFonts w:ascii="Arial" w:hAnsi="Arial"/>
+                <w:sz w:val="20"/>
+              </w:rPr>
+              <w:t>25/06/2019</w:t>
+            </w:r>
           </w:p>
         </w:tc>
         <w:tc>
@@ -4486,14 +5306,21 @@
                 <w:rFonts w:ascii="Arial" w:hAnsi="Arial"/>
                 <w:sz w:val="20"/>
               </w:rPr>
-              <w:t>To c</w:t>
-            </w:r>
-            <w:r>
-              <w:rPr>
-                <w:rFonts w:ascii="Arial" w:hAnsi="Arial"/>
-                <w:sz w:val="20"/>
-              </w:rPr>
-              <w:t>ome up with a client approved prototype that define exactly what the product must do and stick with it.</w:t>
+              <w:t>Coming</w:t>
+            </w:r>
+            <w:r>
+              <w:rPr>
+                <w:rFonts w:ascii="Arial" w:hAnsi="Arial"/>
+                <w:sz w:val="20"/>
+              </w:rPr>
+              <w:t xml:space="preserve"> up with a client approved prototype that define exactly what the product must do and stick with it</w:t>
+            </w:r>
+            <w:r>
+              <w:rPr>
+                <w:rFonts w:ascii="Arial" w:hAnsi="Arial"/>
+                <w:sz w:val="20"/>
+              </w:rPr>
+              <w:t xml:space="preserve"> would prevent this from happening.</w:t>
             </w:r>
           </w:p>
         </w:tc>
@@ -4516,6 +5343,13 @@
                 <w:sz w:val="20"/>
               </w:rPr>
             </w:pPr>
+            <w:r>
+              <w:rPr>
+                <w:rFonts w:ascii="Arial" w:hAnsi="Arial"/>
+                <w:sz w:val="20"/>
+              </w:rPr>
+              <w:t>25/06/2019</w:t>
+            </w:r>
           </w:p>
         </w:tc>
         <w:tc>
@@ -6593,6 +7427,7 @@
     <w:lsdException w:name="HTML Sample" w:semiHidden="1" w:unhideWhenUsed="1"/>
     <w:lsdException w:name="HTML Typewriter" w:semiHidden="1" w:unhideWhenUsed="1"/>
     <w:lsdException w:name="HTML Variable" w:semiHidden="1" w:unhideWhenUsed="1"/>
+    <w:lsdException w:name="Normal Table" w:semiHidden="1" w:unhideWhenUsed="1"/>
     <w:lsdException w:name="annotation subject" w:semiHidden="1" w:unhideWhenUsed="1"/>
     <w:lsdException w:name="No List" w:semiHidden="1" w:unhideWhenUsed="1"/>
     <w:lsdException w:name="Outline List 1" w:semiHidden="1" w:unhideWhenUsed="1"/>
@@ -6636,8 +7471,10 @@
     <w:lsdException w:name="Table Elegant" w:semiHidden="1" w:unhideWhenUsed="1"/>
     <w:lsdException w:name="Table Professional" w:semiHidden="1" w:unhideWhenUsed="1"/>
     <w:lsdException w:name="Table Subtle 1" w:semiHidden="1" w:unhideWhenUsed="1"/>
+    <w:lsdException w:name="Table Subtle 2" w:semiHidden="1" w:unhideWhenUsed="1"/>
     <w:lsdException w:name="Table Web 1" w:semiHidden="1" w:unhideWhenUsed="1"/>
     <w:lsdException w:name="Table Web 2" w:semiHidden="1" w:unhideWhenUsed="1"/>
+    <w:lsdException w:name="Table Web 3" w:semiHidden="1" w:unhideWhenUsed="1"/>
     <w:lsdException w:name="Balloon Text" w:semiHidden="1" w:unhideWhenUsed="1"/>
     <w:lsdException w:name="Table Grid" w:uiPriority="39"/>
     <w:lsdException w:name="Table Theme" w:semiHidden="1" w:unhideWhenUsed="1"/>

</xml_diff>